<commit_message>
feature, task api rest
</commit_message>
<xml_diff>
--- a/build/resources/test/testPlan/testPlan.docx
+++ b/build/resources/test/testPlan/testPlan.docx
@@ -13,6 +13,9 @@
         <w:ind w:left="927"/>
       </w:pPr>
       <w:r>
+        <w:rPr>
+          <w:noProof/>
+        </w:rPr>
         <w:drawing>
           <wp:inline distT="0" distB="0" distL="0" distR="0" wp14:anchorId="1DCA56C8" wp14:editId="50B4E7AA">
             <wp:extent cx="5022164" cy="4067796"/>
@@ -133,13 +136,7 @@
       </w:r>
       <w:proofErr w:type="spellEnd"/>
       <w:r>
-        <w:t xml:space="preserve"> no </w:t>
-      </w:r>
-      <w:r>
-        <w:t>dé</w:t>
-      </w:r>
-      <w:r>
-        <w:t xml:space="preserve"> puede superar las 4 pantallas.</w:t>
+        <w:t xml:space="preserve"> no dé puede superar las 4 pantallas.</w:t>
       </w:r>
     </w:p>
     <w:p>
@@ -151,13 +148,7 @@
         </w:numPr>
       </w:pPr>
       <w:r>
-        <w:t xml:space="preserve">Después de seleccionar la intensión de compra, la aplicación le debe mostrar el </w:t>
-      </w:r>
-      <w:r>
-        <w:t>módulo</w:t>
-      </w:r>
-      <w:r>
-        <w:t xml:space="preserve"> para hacer login, utilizando el api de Gmail, Facebook y por código OTP.</w:t>
+        <w:t>Después de seleccionar la intensión de compra, la aplicación le debe mostrar el módulo para hacer login, utilizando el api de Gmail, Facebook y por código OTP.</w:t>
       </w:r>
     </w:p>
     <w:p>
@@ -1525,10 +1516,139 @@
         </w:rPr>
         <w:t xml:space="preserve"> </w:t>
       </w:r>
-      <w:r>
-        <w:t>No encontrados</w:t>
-      </w:r>
-    </w:p>
+    </w:p>
+    <w:tbl>
+      <w:tblPr>
+        <w:tblStyle w:val="Tablaconcuadrcula"/>
+        <w:tblW w:w="0" w:type="auto"/>
+        <w:tblLook w:val="04A0" w:firstRow="1" w:lastRow="0" w:firstColumn="1" w:lastColumn="0" w:noHBand="0" w:noVBand="1"/>
+      </w:tblPr>
+      <w:tblGrid>
+        <w:gridCol w:w="2207"/>
+        <w:gridCol w:w="2207"/>
+        <w:gridCol w:w="2207"/>
+        <w:gridCol w:w="2207"/>
+      </w:tblGrid>
+      <w:tr>
+        <w:tc>
+          <w:tcPr>
+            <w:tcW w:w="2207" w:type="dxa"/>
+          </w:tcPr>
+          <w:p>
+            <w:r>
+              <w:t>Titulo</w:t>
+            </w:r>
+          </w:p>
+        </w:tc>
+        <w:tc>
+          <w:tcPr>
+            <w:tcW w:w="2207" w:type="dxa"/>
+          </w:tcPr>
+          <w:p>
+            <w:r>
+              <w:t>Descripción</w:t>
+            </w:r>
+          </w:p>
+        </w:tc>
+        <w:tc>
+          <w:tcPr>
+            <w:tcW w:w="2207" w:type="dxa"/>
+          </w:tcPr>
+          <w:p>
+            <w:r>
+              <w:t>Evidencia</w:t>
+            </w:r>
+          </w:p>
+        </w:tc>
+        <w:tc>
+          <w:tcPr>
+            <w:tcW w:w="2207" w:type="dxa"/>
+          </w:tcPr>
+          <w:p>
+            <w:r>
+              <w:t>Impacto</w:t>
+            </w:r>
+          </w:p>
+        </w:tc>
+      </w:tr>
+      <w:tr>
+        <w:tc>
+          <w:tcPr>
+            <w:tcW w:w="2207" w:type="dxa"/>
+          </w:tcPr>
+          <w:p>
+            <w:r>
+              <w:t>Etiqueta de México</w:t>
+            </w:r>
+          </w:p>
+        </w:tc>
+        <w:tc>
+          <w:tcPr>
+            <w:tcW w:w="2207" w:type="dxa"/>
+          </w:tcPr>
+          <w:p>
+            <w:r>
+              <w:t xml:space="preserve">La etiqueta de la pantalla para seleccionar el país de la propiedad, esta mal escrito. Le falta la tilde en la primera “é” </w:t>
+            </w:r>
+          </w:p>
+        </w:tc>
+        <w:tc>
+          <w:tcPr>
+            <w:tcW w:w="2207" w:type="dxa"/>
+          </w:tcPr>
+          <w:p>
+            <w:r>
+              <w:drawing>
+                <wp:inline distT="0" distB="0" distL="0" distR="0" wp14:anchorId="2A8C3BED" wp14:editId="671D38FF">
+                  <wp:extent cx="1062663" cy="2177498"/>
+                  <wp:effectExtent l="0" t="0" r="4445" b="0"/>
+                  <wp:docPr id="2" name="Imagen 2"/>
+                  <wp:cNvGraphicFramePr>
+                    <a:graphicFrameLocks xmlns:a="http://schemas.openxmlformats.org/drawingml/2006/main" noChangeAspect="1"/>
+                  </wp:cNvGraphicFramePr>
+                  <a:graphic xmlns:a="http://schemas.openxmlformats.org/drawingml/2006/main">
+                    <a:graphicData uri="http://schemas.openxmlformats.org/drawingml/2006/picture">
+                      <pic:pic xmlns:pic="http://schemas.openxmlformats.org/drawingml/2006/picture">
+                        <pic:nvPicPr>
+                          <pic:cNvPr id="1" name=""/>
+                          <pic:cNvPicPr/>
+                        </pic:nvPicPr>
+                        <pic:blipFill>
+                          <a:blip r:embed="rId6"/>
+                          <a:stretch>
+                            <a:fillRect/>
+                          </a:stretch>
+                        </pic:blipFill>
+                        <pic:spPr>
+                          <a:xfrm>
+                            <a:off x="0" y="0"/>
+                            <a:ext cx="1078371" cy="2209684"/>
+                          </a:xfrm>
+                          <a:prstGeom prst="rect">
+                            <a:avLst/>
+                          </a:prstGeom>
+                        </pic:spPr>
+                      </pic:pic>
+                    </a:graphicData>
+                  </a:graphic>
+                </wp:inline>
+              </w:drawing>
+            </w:r>
+          </w:p>
+        </w:tc>
+        <w:tc>
+          <w:tcPr>
+            <w:tcW w:w="2207" w:type="dxa"/>
+          </w:tcPr>
+          <w:p>
+            <w:r>
+              <w:t>Bajo</w:t>
+            </w:r>
+          </w:p>
+        </w:tc>
+      </w:tr>
+    </w:tbl>
+    <w:p/>
     <w:p/>
     <w:sectPr>
       <w:pgSz w:w="12240" w:h="15840"/>

</xml_diff>